<commit_message>
JavaScript Mouse and Touch
</commit_message>
<xml_diff>
--- a/Journals/Fluency Review Topics 7-8-9 - JRomero.docx
+++ b/Journals/Fluency Review Topics 7-8-9 - JRomero.docx
@@ -156,8 +156,31 @@
         </w:rPr>
         <w:t>, and width/height.</w:t>
       </w:r>
-    </w:p>
-    <w:p>
+      <w:r>
+        <w:rPr>
+          <w:rFonts w:ascii="Calibri" w:hAnsi="Calibri" w:cs="Calibri"/>
+        </w:rPr>
+        <w:t xml:space="preserve"> I really like how I was able to use CSS class properties to manipulate an object created in o</w:t>
+      </w:r>
+      <w:r>
+        <w:rPr>
+          <w:rFonts w:ascii="Calibri" w:hAnsi="Calibri" w:cs="Calibri"/>
+        </w:rPr>
+        <w:t>bjects and animate them.</w:t>
+      </w:r>
+      <w:r>
+        <w:rPr>
+          <w:rFonts w:ascii="Calibri" w:hAnsi="Calibri" w:cs="Calibri"/>
+        </w:rPr>
+        <w:t xml:space="preserve"> I was able to show my creation to my team in a lesson.</w:t>
+      </w:r>
+    </w:p>
+    <w:p>
+      <w:pPr>
+        <w:rPr>
+          <w:sz w:val="22"/>
+        </w:rPr>
+      </w:pPr>
       <w:r>
         <w:rPr>
           <w:b/>
@@ -165,25 +188,32 @@
         </w:rPr>
         <w:t xml:space="preserve">Teaching Video: </w:t>
       </w:r>
-      <w:r>
-        <w:t>N/A</w:t>
-      </w:r>
-    </w:p>
-    <w:p>
-      <w:r>
-        <w:rPr>
-          <w:b/>
-          <w:sz w:val="28"/>
-        </w:rPr>
-        <w:t>Starting at:</w:t>
-      </w:r>
-      <w:r>
-        <w:rPr>
-          <w:sz w:val="28"/>
-        </w:rPr>
-        <w:t xml:space="preserve"> </w:t>
-      </w:r>
-      <w:r>
+      <w:hyperlink r:id="rId4" w:history="1">
+        <w:r>
+          <w:rPr>
+            <w:rStyle w:val="Hyperlink"/>
+            <w:b/>
+            <w:sz w:val="28"/>
+          </w:rPr>
+          <w:t>Lesson 7, 8, &amp; 9</w:t>
+        </w:r>
+      </w:hyperlink>
+      <w:bookmarkStart w:id="0" w:name="_GoBack"/>
+      <w:bookmarkEnd w:id="0"/>
+    </w:p>
+    <w:p>
+      <w:pPr>
+        <w:rPr>
+          <w:sz w:val="22"/>
+        </w:rPr>
+      </w:pPr>
+      <w:r>
+        <w:t xml:space="preserve">Starting at: </w:t>
+      </w:r>
+      <w:r>
+        <w:rPr>
+          <w:sz w:val="22"/>
+        </w:rPr>
         <w:t>N/A</w:t>
       </w:r>
     </w:p>
@@ -332,7 +362,7 @@
             <w:tcW w:w="3512" w:type="dxa"/>
           </w:tcPr>
           <w:p>
-            <w:hyperlink r:id="rId4" w:history="1">
+            <w:hyperlink r:id="rId5" w:history="1">
               <w:r>
                 <w:rPr>
                   <w:rStyle w:val="Hyperlink"/>
@@ -397,7 +427,7 @@
             <w:tcW w:w="3512" w:type="dxa"/>
           </w:tcPr>
           <w:p>
-            <w:hyperlink r:id="rId5" w:history="1">
+            <w:hyperlink r:id="rId6" w:history="1">
               <w:r>
                 <w:rPr>
                   <w:rStyle w:val="Hyperlink"/>
@@ -645,6 +675,7 @@
           <w:p>
             <w:proofErr w:type="spellStart"/>
             <w:r>
+              <w:lastRenderedPageBreak/>
               <w:t>LocalStorageAPI</w:t>
             </w:r>
             <w:proofErr w:type="spellEnd"/>
@@ -655,7 +686,7 @@
             <w:tcW w:w="3623" w:type="dxa"/>
           </w:tcPr>
           <w:p>
-            <w:hyperlink r:id="rId6" w:history="1">
+            <w:hyperlink r:id="rId7" w:history="1">
               <w:r>
                 <w:rPr>
                   <w:rStyle w:val="Hyperlink"/>
@@ -679,11 +710,7 @@
             </w:r>
             <w:proofErr w:type="spellEnd"/>
             <w:r>
-              <w:t xml:space="preserve">. </w:t>
-            </w:r>
-            <w:r>
-              <w:lastRenderedPageBreak/>
-              <w:t xml:space="preserve">Loading items into storage with arrays and assoc. arrays. </w:t>
+              <w:t xml:space="preserve">. Loading items into storage with arrays and assoc. arrays. </w:t>
             </w:r>
           </w:p>
         </w:tc>
@@ -693,7 +720,6 @@
           </w:tcPr>
           <w:p>
             <w:r>
-              <w:lastRenderedPageBreak/>
               <w:t>Mine</w:t>
             </w:r>
           </w:p>
@@ -746,8 +772,6 @@
         </w:rPr>
         <w:t>next</w:t>
       </w:r>
-      <w:bookmarkStart w:id="0" w:name="_GoBack"/>
-      <w:bookmarkEnd w:id="0"/>
     </w:p>
     <w:p>
       <w:r>
@@ -820,45 +844,8 @@
         <w:t xml:space="preserve"> </w:t>
       </w:r>
       <w:r>
-        <w:t xml:space="preserve">DOM Manipulation Using </w:t>
-      </w:r>
-      <w:proofErr w:type="spellStart"/>
-      <w:r>
-        <w:t>createElement</w:t>
-      </w:r>
-      <w:proofErr w:type="spellEnd"/>
-      <w:r>
-        <w:t xml:space="preserve">, </w:t>
-      </w:r>
-      <w:proofErr w:type="spellStart"/>
-      <w:r>
-        <w:t>appendChild</w:t>
-      </w:r>
-      <w:proofErr w:type="spellEnd"/>
-      <w:r>
-        <w:t xml:space="preserve">, </w:t>
-      </w:r>
-      <w:proofErr w:type="spellStart"/>
-      <w:r>
-        <w:t>insertBefore</w:t>
-      </w:r>
-      <w:proofErr w:type="spellEnd"/>
-      <w:r>
-        <w:t xml:space="preserve">, </w:t>
-      </w:r>
-      <w:proofErr w:type="spellStart"/>
-      <w:r>
-        <w:t>removeChild</w:t>
-      </w:r>
-      <w:proofErr w:type="spellEnd"/>
-      <w:r>
-        <w:t xml:space="preserve">, </w:t>
-      </w:r>
-      <w:proofErr w:type="spellStart"/>
-      <w:r>
-        <w:t>etc</w:t>
-      </w:r>
-      <w:proofErr w:type="spellEnd"/>
+        <w:t>next</w:t>
+      </w:r>
     </w:p>
     <w:p/>
     <w:p/>
@@ -984,7 +971,7 @@
             <w:tcW w:w="3690" w:type="dxa"/>
           </w:tcPr>
           <w:p>
-            <w:hyperlink r:id="rId7" w:history="1">
+            <w:hyperlink r:id="rId8" w:history="1">
               <w:r>
                 <w:rPr>
                   <w:rStyle w:val="Hyperlink"/>
@@ -1088,7 +1075,7 @@
             <w:tcW w:w="3690" w:type="dxa"/>
           </w:tcPr>
           <w:p>
-            <w:hyperlink r:id="rId8" w:history="1">
+            <w:hyperlink r:id="rId9" w:history="1">
               <w:r>
                 <w:rPr>
                   <w:rStyle w:val="Hyperlink"/>

</xml_diff>

<commit_message>
journal and index update
</commit_message>
<xml_diff>
--- a/Journals/Fluency Review Topics 7-8-9 - JRomero.docx
+++ b/Journals/Fluency Review Topics 7-8-9 - JRomero.docx
@@ -58,10 +58,7 @@
         <w:t xml:space="preserve"> </w:t>
       </w:r>
       <w:r>
-        <w:t>3</w:t>
-      </w:r>
-      <w:r>
-        <w:t>, 2018</w:t>
+        <w:t>3 through 17, 2018</w:t>
       </w:r>
     </w:p>
     <w:p>
@@ -80,6 +77,9 @@
       </w:r>
       <w:r>
         <w:t>5</w:t>
+      </w:r>
+      <w:r>
+        <w:t>, 6</w:t>
       </w:r>
     </w:p>
     <w:p/>
@@ -120,30 +120,14 @@
         <w:rPr>
           <w:rFonts w:ascii="Calibri" w:hAnsi="Calibri" w:cs="Calibri"/>
         </w:rPr>
-        <w:t xml:space="preserve">While studying for this topic, I learned that I had been implementing these methods in other entries. I learned how to use </w:t>
-      </w:r>
-      <w:proofErr w:type="spellStart"/>
-      <w:r>
-        <w:rPr>
-          <w:rFonts w:ascii="Calibri" w:hAnsi="Calibri" w:cs="Calibri"/>
-        </w:rPr>
-        <w:t>onclick</w:t>
-      </w:r>
-      <w:proofErr w:type="spellEnd"/>
-      <w:r>
-        <w:rPr>
-          <w:rFonts w:ascii="Calibri" w:hAnsi="Calibri" w:cs="Calibri"/>
-        </w:rPr>
-        <w:t xml:space="preserve"> to call </w:t>
-      </w:r>
-      <w:proofErr w:type="spellStart"/>
-      <w:r>
-        <w:rPr>
-          <w:rFonts w:ascii="Calibri" w:hAnsi="Calibri" w:cs="Calibri"/>
-        </w:rPr>
-        <w:t>javascript</w:t>
-      </w:r>
-      <w:proofErr w:type="spellEnd"/>
+        <w:t xml:space="preserve">While studying for this topic, I learned that I had been implementing these methods in other entries. I learned how to use onclick to call </w:t>
+      </w:r>
+      <w:r>
+        <w:rPr>
+          <w:rFonts w:ascii="Calibri" w:hAnsi="Calibri" w:cs="Calibri"/>
+        </w:rPr>
+        <w:t>JavaScript</w:t>
+      </w:r>
       <w:r>
         <w:rPr>
           <w:rFonts w:ascii="Calibri" w:hAnsi="Calibri" w:cs="Calibri"/>
@@ -173,12 +157,21 @@
           <w:rFonts w:ascii="Calibri" w:hAnsi="Calibri" w:cs="Calibri"/>
         </w:rPr>
         <w:t xml:space="preserve"> I was able to show my creation to my team in a lesson.</w:t>
+      </w:r>
+      <w:r>
+        <w:rPr>
+          <w:rFonts w:ascii="Calibri" w:hAnsi="Calibri" w:cs="Calibri"/>
+        </w:rPr>
+        <w:t xml:space="preserve"> From Cami, I learned about manipulating with mouse over and clicking. I was able to use her demonstrations of the topic to manipulate the class properties.</w:t>
       </w:r>
     </w:p>
     <w:p>
       <w:pPr>
         <w:rPr>
-          <w:sz w:val="22"/>
+          <w:b/>
+          <w:color w:val="0563C1" w:themeColor="hyperlink"/>
+          <w:sz w:val="28"/>
+          <w:u w:val="single"/>
         </w:rPr>
       </w:pPr>
       <w:r>
@@ -192,14 +185,62 @@
         <w:r>
           <w:rPr>
             <w:rStyle w:val="Hyperlink"/>
-            <w:b/>
-            <w:sz w:val="28"/>
           </w:rPr>
-          <w:t>Lesson 7, 8, &amp; 9</w:t>
+          <w:t>Lessons 8, 11, 12, 13</w:t>
         </w:r>
       </w:hyperlink>
-      <w:bookmarkStart w:id="0" w:name="_GoBack"/>
+      <w:r>
+        <w:t xml:space="preserve">, </w:t>
+      </w:r>
+      <w:bookmarkStart w:id="0" w:name="_Hlk508136347"/>
+      <w:bookmarkStart w:id="1" w:name="_GoBack"/>
+      <w:r>
+        <w:fldChar w:fldCharType="begin"/>
+      </w:r>
+      <w:r>
+        <w:instrText>HYPERLINK "https://www.youtube.com/watch?v=dKUelgg_Fp4"</w:instrText>
+      </w:r>
+      <w:r>
+        <w:fldChar w:fldCharType="separate"/>
+      </w:r>
+      <w:r>
+        <w:rPr>
+          <w:rStyle w:val="Hyperlink"/>
+        </w:rPr>
+        <w:t>Lessons 7, 9, 10</w:t>
+      </w:r>
+      <w:r>
+        <w:rPr>
+          <w:rStyle w:val="Hyperlink"/>
+        </w:rPr>
+        <w:fldChar w:fldCharType="end"/>
+      </w:r>
+      <w:r>
+        <w:t xml:space="preserve">, </w:t>
+      </w:r>
       <w:bookmarkEnd w:id="0"/>
+      <w:bookmarkEnd w:id="1"/>
+      <w:r>
+        <w:fldChar w:fldCharType="begin"/>
+      </w:r>
+      <w:r>
+        <w:instrText xml:space="preserve"> HYPERLINK "https://www.youtube.com/watch?v=TvKvZfb5TNc" </w:instrText>
+      </w:r>
+      <w:r>
+        <w:fldChar w:fldCharType="separate"/>
+      </w:r>
+      <w:r>
+        <w:rPr>
+          <w:rStyle w:val="Hyperlink"/>
+        </w:rPr>
+        <w:t>Lessons 7, 8</w:t>
+      </w:r>
+      <w:r>
+        <w:rPr>
+          <w:rStyle w:val="Hyperlink"/>
+        </w:rPr>
+        <w:fldChar w:fldCharType="end"/>
+      </w:r>
     </w:p>
     <w:p>
       <w:pPr>
@@ -500,6 +541,27 @@
         </w:rPr>
         <w:t xml:space="preserve"> </w:t>
       </w:r>
+      <w:r>
+        <w:rPr>
+          <w:sz w:val="28"/>
+        </w:rPr>
+        <w:t xml:space="preserve"> </w:t>
+      </w:r>
+      <w:r>
+        <w:t xml:space="preserve">This </w:t>
+      </w:r>
+      <w:r>
+        <w:rPr>
+          <w:rFonts w:ascii="Calibri" w:hAnsi="Calibri" w:cs="Calibri"/>
+        </w:rPr>
+        <w:t>topic is my favorite, by far. I learned how to not only create shapes with CSS, but how to animate. At first, I learned how to create the shapes and have them transition and transform. I was intro</w:t>
+      </w:r>
+      <w:r>
+        <w:rPr>
+          <w:rFonts w:ascii="Calibri" w:hAnsi="Calibri" w:cs="Calibri"/>
+        </w:rPr>
+        <w:t>duced to these attributes by Cami in our second teach and learn session. I researched about the various attributes that can be implemented to change the objects in the HTML. Once I was comfortable with that, I created a hover over and button to assign a JavaScript trigger to make the objects change. I was excited to see the shape change and moved across my browser! I continued exploring other capabilities of CSS such as change the color, timing, resizing, and so on.</w:t>
+      </w:r>
     </w:p>
     <w:p>
       <w:r>
@@ -507,6 +569,7 @@
           <w:b/>
           <w:sz w:val="28"/>
         </w:rPr>
+        <w:lastRenderedPageBreak/>
         <w:t>Teaching Video</w:t>
       </w:r>
       <w:r>
@@ -532,9 +595,39 @@
       <w:r>
         <w:t xml:space="preserve"> </w:t>
       </w:r>
-      <w:r>
-        <w:t>N/A</w:t>
-      </w:r>
+      <w:hyperlink r:id="rId7" w:history="1">
+        <w:r>
+          <w:rPr>
+            <w:rStyle w:val="Hyperlink"/>
+          </w:rPr>
+          <w:t>Lessons 8, 11, 12, 13</w:t>
+        </w:r>
+      </w:hyperlink>
+      <w:r>
+        <w:t>,</w:t>
+      </w:r>
+      <w:r>
+        <w:t xml:space="preserve"> </w:t>
+      </w:r>
+      <w:hyperlink r:id="rId8" w:history="1">
+        <w:r>
+          <w:rPr>
+            <w:rStyle w:val="Hyperlink"/>
+          </w:rPr>
+          <w:t>Lessons 8, 9</w:t>
+        </w:r>
+      </w:hyperlink>
+      <w:r>
+        <w:t xml:space="preserve">, </w:t>
+      </w:r>
+      <w:hyperlink r:id="rId9" w:history="1">
+        <w:r>
+          <w:rPr>
+            <w:rStyle w:val="Hyperlink"/>
+          </w:rPr>
+          <w:t>Lessons 7, 8</w:t>
+        </w:r>
+      </w:hyperlink>
     </w:p>
     <w:p>
       <w:r>
@@ -673,12 +766,9 @@
             <w:tcW w:w="2492" w:type="dxa"/>
           </w:tcPr>
           <w:p>
-            <w:proofErr w:type="spellStart"/>
-            <w:r>
-              <w:lastRenderedPageBreak/>
-              <w:t>LocalStorageAPI</w:t>
-            </w:r>
-            <w:proofErr w:type="spellEnd"/>
+            <w:r>
+              <w:t>CSS3 Transitions, Transformations JavaScript Triggered</w:t>
+            </w:r>
           </w:p>
         </w:tc>
         <w:tc>
@@ -686,7 +776,7 @@
             <w:tcW w:w="3623" w:type="dxa"/>
           </w:tcPr>
           <w:p>
-            <w:hyperlink r:id="rId7" w:history="1">
+            <w:hyperlink r:id="rId10" w:history="1">
               <w:r>
                 <w:rPr>
                   <w:rStyle w:val="Hyperlink"/>
@@ -702,15 +792,15 @@
           </w:tcPr>
           <w:p>
             <w:r>
-              <w:t xml:space="preserve">Use of </w:t>
-            </w:r>
-            <w:proofErr w:type="spellStart"/>
-            <w:r>
-              <w:t>localstorage</w:t>
-            </w:r>
-            <w:proofErr w:type="spellEnd"/>
-            <w:r>
-              <w:t xml:space="preserve">. Loading items into storage with arrays and assoc. arrays. </w:t>
+              <w:t>Examples of transitions and transformations.</w:t>
+            </w:r>
+          </w:p>
+          <w:p>
+            <w:r>
+              <w:t>Also, triggering CSS with JavaScript</w:t>
+            </w:r>
+            <w:r>
+              <w:t xml:space="preserve"> </w:t>
             </w:r>
           </w:p>
         </w:tc>
@@ -742,7 +832,23 @@
         <w:t xml:space="preserve"> </w:t>
       </w:r>
       <w:r>
-        <w:t>next</w:t>
+        <w:t xml:space="preserve">Standard JavaScript Events Including those for Mobile Devices (Ex. </w:t>
+      </w:r>
+      <w:proofErr w:type="spellStart"/>
+      <w:r>
+        <w:t>onTouchBegin</w:t>
+      </w:r>
+      <w:proofErr w:type="spellEnd"/>
+      <w:r>
+        <w:t xml:space="preserve">, </w:t>
+      </w:r>
+      <w:proofErr w:type="spellStart"/>
+      <w:r>
+        <w:t>onLoad</w:t>
+      </w:r>
+      <w:proofErr w:type="spellEnd"/>
+      <w:r>
+        <w:t>, etc.) and Animation and Transition Events</w:t>
       </w:r>
     </w:p>
     <w:p>
@@ -770,7 +876,61 @@
           <w:color w:val="191919"/>
           <w:szCs w:val="32"/>
         </w:rPr>
-        <w:t>next</w:t>
+        <w:t xml:space="preserve">In this topic, I was excited to see some mobile functions available to work with. The first part of this topic, I learned how about the various available HTML DOM events. I created a few buttons to test </w:t>
+      </w:r>
+      <w:proofErr w:type="spellStart"/>
+      <w:r>
+        <w:rPr>
+          <w:rFonts w:ascii="Calibri" w:hAnsi="Calibri" w:cs="Calibri"/>
+          <w:color w:val="191919"/>
+          <w:szCs w:val="32"/>
+        </w:rPr>
+        <w:t>onClick</w:t>
+      </w:r>
+      <w:proofErr w:type="spellEnd"/>
+      <w:r>
+        <w:rPr>
+          <w:rFonts w:ascii="Calibri" w:hAnsi="Calibri" w:cs="Calibri"/>
+          <w:color w:val="191919"/>
+          <w:szCs w:val="32"/>
+        </w:rPr>
+        <w:t xml:space="preserve">, </w:t>
+      </w:r>
+      <w:proofErr w:type="spellStart"/>
+      <w:r>
+        <w:rPr>
+          <w:rFonts w:ascii="Calibri" w:hAnsi="Calibri" w:cs="Calibri"/>
+          <w:color w:val="191919"/>
+          <w:szCs w:val="32"/>
+        </w:rPr>
+        <w:t>onDblClick</w:t>
+      </w:r>
+      <w:proofErr w:type="spellEnd"/>
+      <w:r>
+        <w:rPr>
+          <w:rFonts w:ascii="Calibri" w:hAnsi="Calibri" w:cs="Calibri"/>
+          <w:color w:val="191919"/>
+          <w:szCs w:val="32"/>
+        </w:rPr>
+        <w:t xml:space="preserve">, and </w:t>
+      </w:r>
+      <w:proofErr w:type="spellStart"/>
+      <w:r>
+        <w:rPr>
+          <w:rFonts w:ascii="Calibri" w:hAnsi="Calibri" w:cs="Calibri"/>
+          <w:color w:val="191919"/>
+          <w:szCs w:val="32"/>
+        </w:rPr>
+        <w:t>onMouseOver</w:t>
+      </w:r>
+      <w:proofErr w:type="spellEnd"/>
+      <w:r>
+        <w:rPr>
+          <w:rFonts w:ascii="Calibri" w:hAnsi="Calibri" w:cs="Calibri"/>
+          <w:color w:val="191919"/>
+          <w:szCs w:val="32"/>
+        </w:rPr>
+        <w:t>. I also tested the onload event to run a function once the page finished loading. Finally, I was able to learn and test touch functions. Thanks to David, I learned how to emulate a touch device with Chrome. I create an image that changed size when I touched it. Once I got this to run, I tested it on my cell phone, and it worked!</w:t>
       </w:r>
     </w:p>
     <w:p>
@@ -804,12 +964,28 @@
       <w:r>
         <w:t xml:space="preserve"> </w:t>
       </w:r>
-      <w:r>
-        <w:t>N/</w:t>
-      </w:r>
-      <w:r>
-        <w:t>A</w:t>
-      </w:r>
+      <w:hyperlink r:id="rId11" w:history="1">
+        <w:r>
+          <w:rPr>
+            <w:rStyle w:val="Hyperlink"/>
+          </w:rPr>
+          <w:t>Lessons 7, 9, 11</w:t>
+        </w:r>
+      </w:hyperlink>
+      <w:r>
+        <w:t>,</w:t>
+      </w:r>
+      <w:r>
+        <w:t xml:space="preserve"> </w:t>
+      </w:r>
+      <w:hyperlink r:id="rId12" w:history="1">
+        <w:r>
+          <w:rPr>
+            <w:rStyle w:val="Hyperlink"/>
+          </w:rPr>
+          <w:t>Lessons 8, 9</w:t>
+        </w:r>
+      </w:hyperlink>
     </w:p>
     <w:p>
       <w:r>
@@ -950,19 +1126,7 @@
           </w:tcPr>
           <w:p>
             <w:r>
-              <w:t>DOM</w:t>
-            </w:r>
-            <w:r>
-              <w:t xml:space="preserve"> </w:t>
-            </w:r>
-            <w:r>
-              <w:t>Basic</w:t>
-            </w:r>
-            <w:r>
-              <w:t xml:space="preserve"> </w:t>
-            </w:r>
-            <w:r>
-              <w:t>Manipulation</w:t>
+              <w:t>JavaScript Events - Mouse and Touch</w:t>
             </w:r>
           </w:p>
         </w:tc>
@@ -971,7 +1135,7 @@
             <w:tcW w:w="3690" w:type="dxa"/>
           </w:tcPr>
           <w:p>
-            <w:hyperlink r:id="rId8" w:history="1">
+            <w:hyperlink r:id="rId13" w:history="1">
               <w:r>
                 <w:rPr>
                   <w:rStyle w:val="Hyperlink"/>
@@ -987,111 +1151,7 @@
           </w:tcPr>
           <w:p>
             <w:r>
-              <w:t xml:space="preserve">Use of DOM to: replace elements, </w:t>
-            </w:r>
-            <w:proofErr w:type="spellStart"/>
-            <w:r>
-              <w:t>querySelectorAll</w:t>
-            </w:r>
-            <w:proofErr w:type="spellEnd"/>
-            <w:r>
-              <w:t xml:space="preserve">, </w:t>
-            </w:r>
-            <w:proofErr w:type="spellStart"/>
-            <w:r>
-              <w:t>addElement</w:t>
-            </w:r>
-            <w:proofErr w:type="spellEnd"/>
-            <w:r>
-              <w:t xml:space="preserve">, </w:t>
-            </w:r>
-            <w:proofErr w:type="spellStart"/>
-            <w:r>
-              <w:t>createElement</w:t>
-            </w:r>
-            <w:proofErr w:type="spellEnd"/>
-            <w:r>
-              <w:t xml:space="preserve">, </w:t>
-            </w:r>
-            <w:proofErr w:type="spellStart"/>
-            <w:r>
-              <w:t>appendChild</w:t>
-            </w:r>
-            <w:proofErr w:type="spellEnd"/>
-            <w:r>
-              <w:t xml:space="preserve">, </w:t>
-            </w:r>
-            <w:proofErr w:type="spellStart"/>
-            <w:r>
-              <w:t>insertBefore</w:t>
-            </w:r>
-            <w:proofErr w:type="spellEnd"/>
-            <w:r>
-              <w:t xml:space="preserve">, remove elements, and </w:t>
-            </w:r>
-            <w:proofErr w:type="spellStart"/>
-            <w:r>
-              <w:t>replaceChild</w:t>
-            </w:r>
-            <w:proofErr w:type="spellEnd"/>
-          </w:p>
-        </w:tc>
-        <w:tc>
-          <w:tcPr>
-            <w:tcW w:w="1241" w:type="dxa"/>
-          </w:tcPr>
-          <w:p>
-            <w:r>
-              <w:t>Mine</w:t>
-            </w:r>
-          </w:p>
-        </w:tc>
-      </w:tr>
-      <w:tr>
-        <w:tc>
-          <w:tcPr>
-            <w:tcW w:w="2425" w:type="dxa"/>
-          </w:tcPr>
-          <w:p>
-            <w:r>
-              <w:t>DOM</w:t>
-            </w:r>
-            <w:r>
-              <w:t xml:space="preserve"> </w:t>
-            </w:r>
-            <w:r>
-              <w:t>Advanced</w:t>
-            </w:r>
-            <w:r>
-              <w:t xml:space="preserve"> </w:t>
-            </w:r>
-            <w:r>
-              <w:t>Manipulation</w:t>
-            </w:r>
-          </w:p>
-        </w:tc>
-        <w:tc>
-          <w:tcPr>
-            <w:tcW w:w="3690" w:type="dxa"/>
-          </w:tcPr>
-          <w:p>
-            <w:hyperlink r:id="rId9" w:history="1">
-              <w:r>
-                <w:rPr>
-                  <w:rStyle w:val="Hyperlink"/>
-                </w:rPr>
-                <w:t>https://github.com/romero-julian/CIT-261-Portfolio/...</w:t>
-              </w:r>
-            </w:hyperlink>
-          </w:p>
-        </w:tc>
-        <w:tc>
-          <w:tcPr>
-            <w:tcW w:w="1994" w:type="dxa"/>
-          </w:tcPr>
-          <w:p>
-            <w:r>
-              <w:t>Use of DOM to edit div location, animate colors and update div text</w:t>
+              <w:t>Triggering HTML DOM events with mouse and touch.</w:t>
             </w:r>
           </w:p>
         </w:tc>

</xml_diff>